<commit_message>
Added screenshot of reviews to report
</commit_message>
<xml_diff>
--- a/ai_11/oleksii_ivanov/Epic 5/epic_5_practice_and_labs_alex_ivanov.docx
+++ b/ai_11/oleksii_ivanov/Epic 5/epic_5_practice_and_labs_alex_ivanov.docx
@@ -26166,18 +26166,158 @@
         </w:rPr>
       </w:pPr>
       <w:r>
+        <w:rPr/>
+      </w:r>
+    </w:p>
+    <w:p>
+      <w:pPr>
+        <w:pStyle w:val="Normal1"/>
+        <w:rPr>
+          <w:rFonts w:ascii="Times New Roman" w:hAnsi="Times New Roman" w:eastAsia="Times New Roman" w:cs="Times New Roman"/>
+          <w:sz w:val="24"/>
+          <w:szCs w:val="24"/>
+        </w:rPr>
+      </w:pPr>
+      <w:r>
+        <w:rPr/>
+      </w:r>
+    </w:p>
+    <w:p>
+      <w:pPr>
+        <w:pStyle w:val="Normal1"/>
+        <w:rPr>
+          <w:rFonts w:ascii="Times New Roman" w:hAnsi="Times New Roman" w:eastAsia="Times New Roman" w:cs="Times New Roman"/>
+          <w:sz w:val="24"/>
+          <w:szCs w:val="24"/>
+        </w:rPr>
+      </w:pPr>
+      <w:r>
+        <w:rPr/>
+      </w:r>
+    </w:p>
+    <w:p>
+      <w:pPr>
+        <w:pStyle w:val="Normal1"/>
+        <w:rPr>
+          <w:rFonts w:ascii="Times New Roman" w:hAnsi="Times New Roman" w:eastAsia="Times New Roman" w:cs="Times New Roman"/>
+          <w:sz w:val="24"/>
+          <w:szCs w:val="24"/>
+        </w:rPr>
+      </w:pPr>
+      <w:r>
+        <w:rPr/>
+      </w:r>
+    </w:p>
+    <w:p>
+      <w:pPr>
+        <w:pStyle w:val="Normal1"/>
+        <w:rPr>
+          <w:rFonts w:ascii="Times New Roman" w:hAnsi="Times New Roman" w:eastAsia="Times New Roman" w:cs="Times New Roman"/>
+          <w:sz w:val="24"/>
+          <w:szCs w:val="24"/>
+        </w:rPr>
+      </w:pPr>
+      <w:r>
+        <w:rPr/>
+      </w:r>
+    </w:p>
+    <w:p>
+      <w:pPr>
+        <w:pStyle w:val="Normal1"/>
+        <w:rPr>
+          <w:rFonts w:ascii="Times New Roman" w:hAnsi="Times New Roman" w:eastAsia="Times New Roman" w:cs="Times New Roman"/>
+          <w:sz w:val="24"/>
+          <w:szCs w:val="24"/>
+        </w:rPr>
+      </w:pPr>
+      <w:r>
+        <w:rPr/>
+      </w:r>
+    </w:p>
+    <w:p>
+      <w:pPr>
+        <w:pStyle w:val="Normal1"/>
+        <w:rPr>
+          <w:rFonts w:ascii="Times New Roman" w:hAnsi="Times New Roman" w:eastAsia="Times New Roman" w:cs="Times New Roman"/>
+          <w:sz w:val="24"/>
+          <w:szCs w:val="24"/>
+        </w:rPr>
+      </w:pPr>
+      <w:r>
+        <w:rPr/>
+      </w:r>
+    </w:p>
+    <w:p>
+      <w:pPr>
+        <w:pStyle w:val="Normal1"/>
+        <w:rPr>
+          <w:rFonts w:ascii="Times New Roman" w:hAnsi="Times New Roman" w:eastAsia="Times New Roman" w:cs="Times New Roman"/>
+          <w:sz w:val="24"/>
+          <w:szCs w:val="24"/>
+        </w:rPr>
+      </w:pPr>
+      <w:r>
+        <w:rPr/>
+      </w:r>
+    </w:p>
+    <w:p>
+      <w:pPr>
+        <w:pStyle w:val="Normal1"/>
+        <w:rPr>
+          <w:rFonts w:ascii="Times New Roman" w:hAnsi="Times New Roman" w:eastAsia="Times New Roman" w:cs="Times New Roman"/>
+          <w:sz w:val="24"/>
+          <w:szCs w:val="24"/>
+        </w:rPr>
+      </w:pPr>
+      <w:r>
+        <w:rPr/>
+      </w:r>
+    </w:p>
+    <w:p>
+      <w:pPr>
+        <w:pStyle w:val="Normal1"/>
+        <w:rPr>
+          <w:rFonts w:ascii="Times New Roman" w:hAnsi="Times New Roman" w:eastAsia="Times New Roman" w:cs="Times New Roman"/>
+          <w:sz w:val="24"/>
+          <w:szCs w:val="24"/>
+        </w:rPr>
+      </w:pPr>
+      <w:r>
+        <w:rPr>
+          <w:rFonts w:eastAsia="Times New Roman" w:cs="Times New Roman" w:ascii="Times New Roman" w:hAnsi="Times New Roman"/>
+          <w:sz w:val="24"/>
+          <w:szCs w:val="24"/>
+        </w:rPr>
+        <w:t>Завдання № 6 Class Practice Work</w:t>
+      </w:r>
+    </w:p>
+    <w:p>
+      <w:pPr>
+        <w:pStyle w:val="Normal1"/>
+        <w:rPr>
+          <w:rFonts w:ascii="Times New Roman" w:hAnsi="Times New Roman" w:eastAsia="Times New Roman" w:cs="Times New Roman"/>
+          <w:sz w:val="24"/>
+          <w:szCs w:val="24"/>
+        </w:rPr>
+      </w:pPr>
+      <w:r>
+        <w:rPr>
+          <w:rFonts w:eastAsia="Times New Roman" w:cs="Times New Roman" w:ascii="Times New Roman" w:hAnsi="Times New Roman"/>
+          <w:sz w:val="24"/>
+          <w:szCs w:val="24"/>
+        </w:rPr>
         <mc:AlternateContent>
           <mc:Choice Requires="wps">
             <w:drawing>
               <wp:anchor behindDoc="0" distT="0" distB="0" distL="0" distR="635" simplePos="0" locked="0" layoutInCell="0" allowOverlap="1" relativeHeight="32">
                 <wp:simplePos x="0" y="0"/>
                 <wp:positionH relativeFrom="column">
-                  <wp:posOffset>648335</wp:posOffset>
+                  <wp:posOffset>913130</wp:posOffset>
                 </wp:positionH>
                 <wp:positionV relativeFrom="paragraph">
-                  <wp:posOffset>381635</wp:posOffset>
+                  <wp:posOffset>53340</wp:posOffset>
                 </wp:positionV>
-                <wp:extent cx="4893310" cy="2277745"/>
+                <wp:extent cx="4411980" cy="2061845"/>
                 <wp:effectExtent l="0" t="0" r="0" b="0"/>
                 <wp:wrapTopAndBottom/>
                 <wp:docPr id="16" name="Рамка15"/>
@@ -26188,7 +26328,7 @@
                       <wps:spPr>
                         <a:xfrm>
                           <a:off x="0" y="0"/>
-                          <a:ext cx="4893480" cy="2277720"/>
+                          <a:ext cx="4412160" cy="2061720"/>
                         </a:xfrm>
                         <a:prstGeom prst="rect">
                           <a:avLst/>
@@ -26221,7 +26361,7 @@
                               </w:rPr>
                               <w:drawing>
                                 <wp:inline distT="0" distB="0" distL="0" distR="0">
-                                  <wp:extent cx="4893945" cy="1934210"/>
+                                  <wp:extent cx="4380865" cy="1731645"/>
                                   <wp:effectExtent l="0" t="0" r="0" b="0"/>
                                   <wp:docPr id="18" name="Зображення14" descr=""/>
                                   <wp:cNvGraphicFramePr>
@@ -26245,7 +26385,7 @@
                                         <pic:spPr bwMode="auto">
                                           <a:xfrm>
                                             <a:off x="0" y="0"/>
-                                            <a:ext cx="4893945" cy="1934210"/>
+                                            <a:ext cx="4380865" cy="1731645"/>
                                           </a:xfrm>
                                           <a:prstGeom prst="rect">
                                             <a:avLst/>
@@ -26313,7 +26453,7 @@
           </mc:Choice>
           <mc:Fallback>
             <w:pict>
-              <v:rect id="shape_0" ID="Рамка15" path="m0,0l-2147483645,0l-2147483645,-2147483646l0,-2147483646xe" fillcolor="white" stroked="f" o:allowincell="f" style="position:absolute;margin-left:51.05pt;margin-top:30.05pt;width:385.25pt;height:179.3pt;mso-wrap-style:square;v-text-anchor:top">
+              <v:rect id="shape_0" ID="Рамка15" path="m0,0l-2147483645,0l-2147483645,-2147483646l0,-2147483646xe" fillcolor="white" stroked="f" o:allowincell="f" style="position:absolute;margin-left:71.9pt;margin-top:4.2pt;width:347.35pt;height:162.3pt;mso-wrap-style:square;v-text-anchor:top">
                 <v:fill o:detectmouseclick="t" type="solid" color2="black"/>
                 <v:stroke color="#3465a4" joinstyle="round" endcap="flat"/>
                 <v:textbox>
@@ -26331,7 +26471,7 @@
                         </w:rPr>
                         <w:drawing>
                           <wp:inline distT="0" distB="0" distL="0" distR="0">
-                            <wp:extent cx="4893945" cy="1934210"/>
+                            <wp:extent cx="4380865" cy="1731645"/>
                             <wp:effectExtent l="0" t="0" r="0" b="0"/>
                             <wp:docPr id="19" name="Зображення14" descr=""/>
                             <wp:cNvGraphicFramePr>
@@ -26355,7 +26495,7 @@
                                   <pic:spPr bwMode="auto">
                                     <a:xfrm>
                                       <a:off x="0" y="0"/>
-                                      <a:ext cx="4893945" cy="1934210"/>
+                                      <a:ext cx="4380865" cy="1731645"/>
                                     </a:xfrm>
                                     <a:prstGeom prst="rect">
                                       <a:avLst/>
@@ -26418,31 +26558,6 @@
           </mc:Fallback>
         </mc:AlternateContent>
       </w:r>
-      <w:r>
-        <w:rPr>
-          <w:rFonts w:eastAsia="Times New Roman" w:cs="Times New Roman" w:ascii="Times New Roman" w:hAnsi="Times New Roman"/>
-          <w:sz w:val="24"/>
-          <w:szCs w:val="24"/>
-        </w:rPr>
-        <w:t>Завдання № 6 Class Practice Work</w:t>
-      </w:r>
-    </w:p>
-    <w:p>
-      <w:pPr>
-        <w:pStyle w:val="Normal1"/>
-        <w:rPr>
-          <w:rFonts w:ascii="Times New Roman" w:hAnsi="Times New Roman" w:eastAsia="Times New Roman" w:cs="Times New Roman"/>
-          <w:sz w:val="24"/>
-          <w:szCs w:val="24"/>
-        </w:rPr>
-      </w:pPr>
-      <w:r>
-        <w:rPr>
-          <w:rFonts w:eastAsia="Times New Roman" w:cs="Times New Roman" w:ascii="Times New Roman" w:hAnsi="Times New Roman"/>
-          <w:sz w:val="24"/>
-          <w:szCs w:val="24"/>
-        </w:rPr>
-      </w:r>
     </w:p>
     <w:p>
       <w:pPr>
@@ -26483,7 +26598,7 @@
                 <wp:positionV relativeFrom="paragraph">
                   <wp:posOffset>635</wp:posOffset>
                 </wp:positionV>
-                <wp:extent cx="5032375" cy="3124200"/>
+                <wp:extent cx="4585335" cy="2879090"/>
                 <wp:effectExtent l="0" t="0" r="0" b="0"/>
                 <wp:wrapTopAndBottom/>
                 <wp:docPr id="17" name="Рамка19"/>
@@ -26494,7 +26609,7 @@
                       <wps:spPr>
                         <a:xfrm>
                           <a:off x="0" y="0"/>
-                          <a:ext cx="5032440" cy="3124080"/>
+                          <a:ext cx="4585320" cy="2878920"/>
                         </a:xfrm>
                         <a:prstGeom prst="rect">
                           <a:avLst/>
@@ -26527,7 +26642,7 @@
                               </w:rPr>
                               <w:drawing>
                                 <wp:inline distT="0" distB="0" distL="0" distR="0">
-                                  <wp:extent cx="5032375" cy="2758440"/>
+                                  <wp:extent cx="4585970" cy="2513965"/>
                                   <wp:effectExtent l="0" t="0" r="0" b="0"/>
                                   <wp:docPr id="19" name="Зображення15" descr=""/>
                                   <wp:cNvGraphicFramePr>
@@ -26551,7 +26666,7 @@
                                         <pic:spPr bwMode="auto">
                                           <a:xfrm>
                                             <a:off x="0" y="0"/>
-                                            <a:ext cx="5032375" cy="2758440"/>
+                                            <a:ext cx="4585970" cy="2513965"/>
                                           </a:xfrm>
                                           <a:prstGeom prst="rect">
                                             <a:avLst/>
@@ -26619,7 +26734,7 @@
           </mc:Choice>
           <mc:Fallback>
             <w:pict>
-              <v:rect id="shape_0" ID="Рамка19" path="m0,0l-2147483645,0l-2147483645,-2147483646l0,-2147483646xe" fillcolor="white" stroked="f" o:allowincell="f" style="position:absolute;margin-left:49.9pt;margin-top:0.05pt;width:396.2pt;height:245.95pt;mso-wrap-style:square;v-text-anchor:top;mso-position-horizontal:center">
+              <v:rect id="shape_0" ID="Рамка19" path="m0,0l-2147483645,0l-2147483645,-2147483646l0,-2147483646xe" fillcolor="white" stroked="f" o:allowincell="f" style="position:absolute;margin-left:67.5pt;margin-top:0.05pt;width:361pt;height:226.65pt;mso-wrap-style:square;v-text-anchor:top;mso-position-horizontal:center">
                 <v:fill o:detectmouseclick="t" type="solid" color2="black"/>
                 <v:stroke color="#3465a4" joinstyle="round" endcap="flat"/>
                 <v:textbox>
@@ -26637,7 +26752,7 @@
                         </w:rPr>
                         <w:drawing>
                           <wp:inline distT="0" distB="0" distL="0" distR="0">
-                            <wp:extent cx="5032375" cy="2758440"/>
+                            <wp:extent cx="4585970" cy="2513965"/>
                             <wp:effectExtent l="0" t="0" r="0" b="0"/>
                             <wp:docPr id="20" name="Зображення15" descr=""/>
                             <wp:cNvGraphicFramePr>
@@ -26661,7 +26776,7 @@
                                   <pic:spPr bwMode="auto">
                                     <a:xfrm>
                                       <a:off x="0" y="0"/>
-                                      <a:ext cx="5032375" cy="2758440"/>
+                                      <a:ext cx="4585970" cy="2513965"/>
                                     </a:xfrm>
                                     <a:prstGeom prst="rect">
                                       <a:avLst/>
@@ -27039,142 +27154,6 @@
           <w:lang w:val="uk-UA"/>
         </w:rPr>
         <w:t>Час, витрачений на виконання завдання -  20 хвилин</w:t>
-      </w:r>
-    </w:p>
-    <w:p>
-      <w:pPr>
-        <w:pStyle w:val="Normal1"/>
-        <w:rPr>
-          <w:rFonts w:ascii="Times New Roman" w:hAnsi="Times New Roman" w:eastAsia="Times New Roman" w:cs="Times New Roman"/>
-          <w:sz w:val="24"/>
-          <w:szCs w:val="24"/>
-        </w:rPr>
-      </w:pPr>
-      <w:r>
-        <w:rPr>
-          <w:rFonts w:eastAsia="Times New Roman" w:cs="Times New Roman" w:ascii="Times New Roman" w:hAnsi="Times New Roman"/>
-          <w:sz w:val="24"/>
-          <w:szCs w:val="24"/>
-        </w:rPr>
-      </w:r>
-    </w:p>
-    <w:p>
-      <w:pPr>
-        <w:pStyle w:val="Normal1"/>
-        <w:rPr>
-          <w:rFonts w:ascii="Times New Roman" w:hAnsi="Times New Roman" w:eastAsia="Times New Roman" w:cs="Times New Roman"/>
-          <w:sz w:val="24"/>
-          <w:szCs w:val="24"/>
-        </w:rPr>
-      </w:pPr>
-      <w:r>
-        <w:rPr>
-          <w:rFonts w:eastAsia="Times New Roman" w:cs="Times New Roman" w:ascii="Times New Roman" w:hAnsi="Times New Roman"/>
-          <w:sz w:val="24"/>
-          <w:szCs w:val="24"/>
-        </w:rPr>
-      </w:r>
-    </w:p>
-    <w:p>
-      <w:pPr>
-        <w:pStyle w:val="Normal1"/>
-        <w:rPr>
-          <w:rFonts w:ascii="Times New Roman" w:hAnsi="Times New Roman" w:eastAsia="Times New Roman" w:cs="Times New Roman"/>
-          <w:sz w:val="24"/>
-          <w:szCs w:val="24"/>
-        </w:rPr>
-      </w:pPr>
-      <w:r>
-        <w:rPr>
-          <w:rFonts w:eastAsia="Times New Roman" w:cs="Times New Roman" w:ascii="Times New Roman" w:hAnsi="Times New Roman"/>
-          <w:sz w:val="24"/>
-          <w:szCs w:val="24"/>
-        </w:rPr>
-      </w:r>
-    </w:p>
-    <w:p>
-      <w:pPr>
-        <w:pStyle w:val="Normal1"/>
-        <w:rPr>
-          <w:rFonts w:ascii="Times New Roman" w:hAnsi="Times New Roman" w:eastAsia="Times New Roman" w:cs="Times New Roman"/>
-          <w:sz w:val="24"/>
-          <w:szCs w:val="24"/>
-        </w:rPr>
-      </w:pPr>
-      <w:r>
-        <w:rPr>
-          <w:rFonts w:eastAsia="Times New Roman" w:cs="Times New Roman" w:ascii="Times New Roman" w:hAnsi="Times New Roman"/>
-          <w:sz w:val="24"/>
-          <w:szCs w:val="24"/>
-        </w:rPr>
-      </w:r>
-    </w:p>
-    <w:p>
-      <w:pPr>
-        <w:pStyle w:val="Normal1"/>
-        <w:rPr>
-          <w:rFonts w:ascii="Times New Roman" w:hAnsi="Times New Roman" w:eastAsia="Times New Roman" w:cs="Times New Roman"/>
-          <w:sz w:val="24"/>
-          <w:szCs w:val="24"/>
-        </w:rPr>
-      </w:pPr>
-      <w:r>
-        <w:rPr>
-          <w:rFonts w:eastAsia="Times New Roman" w:cs="Times New Roman" w:ascii="Times New Roman" w:hAnsi="Times New Roman"/>
-          <w:sz w:val="24"/>
-          <w:szCs w:val="24"/>
-        </w:rPr>
-      </w:r>
-    </w:p>
-    <w:p>
-      <w:pPr>
-        <w:pStyle w:val="Normal1"/>
-        <w:rPr>
-          <w:rFonts w:ascii="Times New Roman" w:hAnsi="Times New Roman" w:eastAsia="Times New Roman" w:cs="Times New Roman"/>
-          <w:sz w:val="24"/>
-          <w:szCs w:val="24"/>
-        </w:rPr>
-      </w:pPr>
-      <w:r>
-        <w:rPr>
-          <w:rFonts w:eastAsia="Times New Roman" w:cs="Times New Roman" w:ascii="Times New Roman" w:hAnsi="Times New Roman"/>
-          <w:sz w:val="24"/>
-          <w:szCs w:val="24"/>
-        </w:rPr>
-      </w:r>
-    </w:p>
-    <w:p>
-      <w:pPr>
-        <w:pStyle w:val="Normal1"/>
-        <w:rPr>
-          <w:rFonts w:ascii="Times New Roman" w:hAnsi="Times New Roman" w:eastAsia="Times New Roman" w:cs="Times New Roman"/>
-          <w:sz w:val="24"/>
-          <w:szCs w:val="24"/>
-        </w:rPr>
-      </w:pPr>
-      <w:r>
-        <w:rPr>
-          <w:rFonts w:eastAsia="Times New Roman" w:cs="Times New Roman" w:ascii="Times New Roman" w:hAnsi="Times New Roman"/>
-          <w:sz w:val="24"/>
-          <w:szCs w:val="24"/>
-        </w:rPr>
-      </w:r>
-    </w:p>
-    <w:p>
-      <w:pPr>
-        <w:pStyle w:val="Normal1"/>
-        <w:rPr>
-          <w:rFonts w:ascii="Times New Roman" w:hAnsi="Times New Roman" w:eastAsia="Times New Roman" w:cs="Times New Roman"/>
-          <w:sz w:val="24"/>
-          <w:szCs w:val="24"/>
-        </w:rPr>
-      </w:pPr>
-      <w:r>
-        <w:rPr>
-          <w:rFonts w:eastAsia="Times New Roman" w:cs="Times New Roman" w:ascii="Times New Roman" w:hAnsi="Times New Roman"/>
-          <w:sz w:val="24"/>
-          <w:szCs w:val="24"/>
-        </w:rPr>
       </w:r>
     </w:p>
     <w:p>
@@ -27796,16 +27775,217 @@
     </w:p>
     <w:p>
       <w:pPr>
-        <w:pStyle w:val="Normal1"/>
-        <w:numPr>
-          <w:ilvl w:val="0"/>
-          <w:numId w:val="0"/>
-        </w:numPr>
-        <w:ind w:hanging="0" w:left="720"/>
+        <w:pStyle w:val="Heading1"/>
+        <w:rPr>
+          <w:rFonts w:ascii="Times New Roman" w:hAnsi="Times New Roman" w:eastAsia="Times New Roman" w:cs="Times New Roman"/>
+          <w:b/>
+          <w:color w:val="000000"/>
+        </w:rPr>
+      </w:pPr>
+      <w:r>
         <w:rPr/>
-      </w:pPr>
-      <w:r>
-        <w:rPr/>
+      </w:r>
+      <w:r>
+        <mc:AlternateContent>
+          <mc:Choice Requires="wps">
+            <w:drawing>
+              <wp:anchor behindDoc="0" distT="0" distB="0" distL="0" distR="0" simplePos="0" locked="0" layoutInCell="0" allowOverlap="1" relativeHeight="60">
+                <wp:simplePos x="0" y="0"/>
+                <wp:positionH relativeFrom="column">
+                  <wp:posOffset>114300</wp:posOffset>
+                </wp:positionH>
+                <wp:positionV relativeFrom="paragraph">
+                  <wp:posOffset>-12065</wp:posOffset>
+                </wp:positionV>
+                <wp:extent cx="6071870" cy="3780790"/>
+                <wp:effectExtent l="0" t="0" r="0" b="0"/>
+                <wp:wrapSquare wrapText="largest"/>
+                <wp:docPr id="21" name="Рамка20"/>
+                <a:graphic xmlns:a="http://schemas.openxmlformats.org/drawingml/2006/main">
+                  <a:graphicData uri="http://schemas.microsoft.com/office/word/2010/wordprocessingShape">
+                    <wps:wsp>
+                      <wps:cNvSpPr txBox="1"/>
+                      <wps:spPr>
+                        <a:xfrm>
+                          <a:off x="0" y="0"/>
+                          <a:ext cx="6071870" cy="3780790"/>
+                        </a:xfrm>
+                        <a:prstGeom prst="rect"/>
+                        <a:solidFill>
+                          <a:srgbClr val="FFFFFF"/>
+                        </a:solidFill>
+                      </wps:spPr>
+                      <wps:txbx>
+                        <w:txbxContent>
+                          <w:p>
+                            <w:pPr>
+                              <w:pStyle w:val="Style12"/>
+                              <w:spacing w:before="120" w:after="120"/>
+                              <w:jc w:val="center"/>
+                              <w:rPr/>
+                            </w:pPr>
+                            <w:r>
+                              <w:rPr/>
+                              <w:drawing>
+                                <wp:inline distT="0" distB="0" distL="0" distR="0">
+                                  <wp:extent cx="6071870" cy="3415030"/>
+                                  <wp:effectExtent l="0" t="0" r="0" b="0"/>
+                                  <wp:docPr id="22" name="Зображення20" descr=""/>
+                                  <wp:cNvGraphicFramePr>
+                                    <a:graphicFrameLocks xmlns:a="http://schemas.openxmlformats.org/drawingml/2006/main" noChangeAspect="1"/>
+                                  </wp:cNvGraphicFramePr>
+                                  <a:graphic xmlns:a="http://schemas.openxmlformats.org/drawingml/2006/main">
+                                    <a:graphicData uri="http://schemas.openxmlformats.org/drawingml/2006/picture">
+                                      <pic:pic xmlns:pic="http://schemas.openxmlformats.org/drawingml/2006/picture">
+                                        <pic:nvPicPr>
+                                          <pic:cNvPr id="22" name="Зображення20" descr=""/>
+                                          <pic:cNvPicPr>
+                                            <a:picLocks noChangeAspect="1" noChangeArrowheads="1"/>
+                                          </pic:cNvPicPr>
+                                        </pic:nvPicPr>
+                                        <pic:blipFill>
+                                          <a:blip r:embed="rId42"/>
+                                          <a:stretch>
+                                            <a:fillRect/>
+                                          </a:stretch>
+                                        </pic:blipFill>
+                                        <pic:spPr bwMode="auto">
+                                          <a:xfrm>
+                                            <a:off x="0" y="0"/>
+                                            <a:ext cx="6071870" cy="3415030"/>
+                                          </a:xfrm>
+                                          <a:prstGeom prst="rect">
+                                            <a:avLst/>
+                                          </a:prstGeom>
+                                        </pic:spPr>
+                                      </pic:pic>
+                                    </a:graphicData>
+                                  </a:graphic>
+                                </wp:inline>
+                              </w:drawing>
+                              <w:t xml:space="preserve">Рисунок </w:t>
+                            </w:r>
+                            <w:r>
+                              <w:rPr/>
+                              <w:fldChar w:fldCharType="begin"/>
+                            </w:r>
+                            <w:r>
+                              <w:rPr/>
+                              <w:instrText xml:space="preserve"> SEQ Рисунок \* ARABIC </w:instrText>
+                            </w:r>
+                            <w:r>
+                              <w:rPr/>
+                              <w:fldChar w:fldCharType="separate"/>
+                            </w:r>
+                            <w:r>
+                              <w:rPr/>
+                              <w:t>20</w:t>
+                            </w:r>
+                            <w:r>
+                              <w:rPr/>
+                              <w:fldChar w:fldCharType="end"/>
+                            </w:r>
+                            <w:r>
+                              <w:rPr/>
+                              <w:t>: Скріншот з коментарями команди на пул реквест</w:t>
+                            </w:r>
+                          </w:p>
+                        </w:txbxContent>
+                      </wps:txbx>
+                      <wps:bodyPr anchor="t" lIns="0" tIns="0" rIns="0" bIns="0">
+                        <a:noAutofit/>
+                      </wps:bodyPr>
+                    </wps:wsp>
+                  </a:graphicData>
+                </a:graphic>
+              </wp:anchor>
+            </w:drawing>
+          </mc:Choice>
+          <mc:Fallback>
+            <w:pict>
+              <v:rect style="position:absolute;rotation:-0;width:478.1pt;height:297.7pt;mso-wrap-distance-left:0pt;mso-wrap-distance-right:0pt;mso-wrap-distance-top:0pt;mso-wrap-distance-bottom:0pt;margin-top:-0.95pt;mso-position-vertical-relative:text;margin-left:9pt;mso-position-horizontal-relative:text">
+                <v:textbox inset="0in,0in,0in,0in">
+                  <w:txbxContent>
+                    <w:p>
+                      <w:pPr>
+                        <w:pStyle w:val="Style12"/>
+                        <w:spacing w:before="120" w:after="120"/>
+                        <w:jc w:val="center"/>
+                        <w:rPr/>
+                      </w:pPr>
+                      <w:r>
+                        <w:rPr/>
+                        <w:drawing>
+                          <wp:inline distT="0" distB="0" distL="0" distR="0">
+                            <wp:extent cx="6071870" cy="3415030"/>
+                            <wp:effectExtent l="0" t="0" r="0" b="0"/>
+                            <wp:docPr id="23" name="Зображення20" descr=""/>
+                            <wp:cNvGraphicFramePr>
+                              <a:graphicFrameLocks xmlns:a="http://schemas.openxmlformats.org/drawingml/2006/main" noChangeAspect="1"/>
+                            </wp:cNvGraphicFramePr>
+                            <a:graphic xmlns:a="http://schemas.openxmlformats.org/drawingml/2006/main">
+                              <a:graphicData uri="http://schemas.openxmlformats.org/drawingml/2006/picture">
+                                <pic:pic xmlns:pic="http://schemas.openxmlformats.org/drawingml/2006/picture">
+                                  <pic:nvPicPr>
+                                    <pic:cNvPr id="23" name="Зображення20" descr=""/>
+                                    <pic:cNvPicPr>
+                                      <a:picLocks noChangeAspect="1" noChangeArrowheads="1"/>
+                                    </pic:cNvPicPr>
+                                  </pic:nvPicPr>
+                                  <pic:blipFill>
+                                    <a:blip r:embed="rId43"/>
+                                    <a:stretch>
+                                      <a:fillRect/>
+                                    </a:stretch>
+                                  </pic:blipFill>
+                                  <pic:spPr bwMode="auto">
+                                    <a:xfrm>
+                                      <a:off x="0" y="0"/>
+                                      <a:ext cx="6071870" cy="3415030"/>
+                                    </a:xfrm>
+                                    <a:prstGeom prst="rect">
+                                      <a:avLst/>
+                                    </a:prstGeom>
+                                  </pic:spPr>
+                                </pic:pic>
+                              </a:graphicData>
+                            </a:graphic>
+                          </wp:inline>
+                        </w:drawing>
+                        <w:t xml:space="preserve">Рисунок </w:t>
+                      </w:r>
+                      <w:r>
+                        <w:rPr/>
+                        <w:fldChar w:fldCharType="begin"/>
+                      </w:r>
+                      <w:r>
+                        <w:rPr/>
+                        <w:instrText xml:space="preserve"> SEQ Рисунок \* ARABIC </w:instrText>
+                      </w:r>
+                      <w:r>
+                        <w:rPr/>
+                        <w:fldChar w:fldCharType="separate"/>
+                      </w:r>
+                      <w:r>
+                        <w:rPr/>
+                        <w:t>20</w:t>
+                      </w:r>
+                      <w:r>
+                        <w:rPr/>
+                        <w:fldChar w:fldCharType="end"/>
+                      </w:r>
+                      <w:r>
+                        <w:rPr/>
+                        <w:t>: Скріншот з коментарями команди на пул реквест</w:t>
+                      </w:r>
+                    </w:p>
+                  </w:txbxContent>
+                </v:textbox>
+                <w10:wrap type="square" side="largest"/>
+              </v:rect>
+            </w:pict>
+          </mc:Fallback>
+        </mc:AlternateContent>
       </w:r>
     </w:p>
     <w:p>
@@ -27896,8 +28076,8 @@
       </w:r>
     </w:p>
     <w:sectPr>
-      <w:footerReference w:type="default" r:id="rId42"/>
-      <w:footerReference w:type="first" r:id="rId43"/>
+      <w:footerReference w:type="default" r:id="rId44"/>
+      <w:footerReference w:type="first" r:id="rId45"/>
       <w:type w:val="nextPage"/>
       <w:pgSz w:w="11906" w:h="16838"/>
       <w:pgMar w:left="1134" w:right="850" w:gutter="0" w:header="0" w:top="1134" w:footer="708" w:bottom="1134"/>
@@ -27961,7 +28141,7 @@
     </w:r>
     <w:r>
       <w:rPr/>
-      <w:t>24</w:t>
+      <w:t>23</w:t>
     </w:r>
     <w:r>
       <w:rPr/>

</xml_diff>